<commit_message>
Tugas 4 : PHP
</commit_message>
<xml_diff>
--- a/Tugas 2 - Page Profile/Laporan/Tugas_2_[18081010011].docx
+++ b/Tugas 2 - Page Profile/Laporan/Tugas_2_[18081010011].docx
@@ -24,6 +24,7 @@
           <w:lang w:val="en-US"/>
         </w:rPr>
       </w:pPr>
+      <w:bookmarkStart w:id="0" w:name="_GoBack"/>
       <w:r>
         <w:rPr>
           <w:rFonts w:hint="default" w:ascii="Times New Roman" w:hAnsi="Times New Roman" w:cs="Times New Roman"/>
@@ -836,7 +837,6 @@
         </w:rPr>
         <w:t xml:space="preserve"> </w:t>
       </w:r>
-      <w:bookmarkStart w:id="0" w:name="_GoBack"/>
       <w:r>
         <w:rPr>
           <w:rFonts w:hint="default" w:ascii="Times New Roman" w:hAnsi="Times New Roman" w:eastAsia="SimSun" w:cs="Times New Roman"/>
@@ -879,7 +879,6 @@
         <w:fldChar w:fldCharType="end"/>
       </w:r>
     </w:p>
-    <w:bookmarkEnd w:id="0"/>
     <w:p>
       <w:pPr>
         <w:pStyle w:val="3"/>
@@ -8881,12 +8880,6 @@
             <w:insideH w:val="single" w:color="auto" w:sz="4" w:space="0"/>
             <w:insideV w:val="single" w:color="auto" w:sz="4" w:space="0"/>
           </w:tblBorders>
-          <w:tblCellMar>
-            <w:top w:w="0" w:type="dxa"/>
-            <w:left w:w="108" w:type="dxa"/>
-            <w:bottom w:w="0" w:type="dxa"/>
-            <w:right w:w="108" w:type="dxa"/>
-          </w:tblCellMar>
         </w:tblPrEx>
         <w:tc>
           <w:tcPr>
@@ -12341,12 +12334,6 @@
             <w:insideH w:val="single" w:color="auto" w:sz="4" w:space="0"/>
             <w:insideV w:val="single" w:color="auto" w:sz="4" w:space="0"/>
           </w:tblBorders>
-          <w:tblCellMar>
-            <w:top w:w="0" w:type="dxa"/>
-            <w:left w:w="108" w:type="dxa"/>
-            <w:bottom w:w="0" w:type="dxa"/>
-            <w:right w:w="108" w:type="dxa"/>
-          </w:tblCellMar>
         </w:tblPrEx>
         <w:tc>
           <w:tcPr>
@@ -23928,6 +23915,7 @@
         </w:rPr>
       </w:pPr>
     </w:p>
+    <w:bookmarkEnd w:id="0"/>
     <w:sectPr>
       <w:pgSz w:w="11906" w:h="16838"/>
       <w:pgMar w:top="1440" w:right="1800" w:bottom="1440" w:left="1800" w:header="720" w:footer="720" w:gutter="0"/>

</xml_diff>